<commit_message>
as per Krishna's request; Inmobility T&C updated and some edits
</commit_message>
<xml_diff>
--- a/pravega/assets/pdf/Innomobility_rules.docx
+++ b/pravega/assets/pdf/Innomobility_rules.docx
@@ -3,170 +3,741 @@
 <w:document xmlns:wpc="http://schemas.microsoft.com/office/word/2010/wordprocessingCanvas" xmlns:cx="http://schemas.microsoft.com/office/drawing/2014/chartex" xmlns:cx1="http://schemas.microsoft.com/office/drawing/2015/9/8/chartex" xmlns:cx2="http://schemas.microsoft.com/office/drawing/2015/10/21/chartex" xmlns:cx3="http://schemas.microsoft.com/office/drawing/2016/5/9/chartex" xmlns:cx4="http://schemas.microsoft.com/office/drawing/2016/5/10/chartex" xmlns:cx5="http://schemas.microsoft.com/office/drawing/2016/5/11/chartex" xmlns:cx6="http://schemas.microsoft.com/office/drawing/2016/5/12/chartex" xmlns:cx7="http://schemas.microsoft.com/office/drawing/2016/5/13/chartex" xmlns:cx8="http://schemas.microsoft.com/office/drawing/2016/5/14/chartex" xmlns:mc="http://schemas.openxmlformats.org/markup-compatibility/2006" xmlns:aink="http://schemas.microsoft.com/office/drawing/2016/ink" xmlns:am3d="http://schemas.microsoft.com/office/drawing/2017/model3d" xmlns:o="urn:schemas-microsoft-com:office:office" xmlns:oel="http://schemas.microsoft.com/office/2019/extlst" xmlns:r="http://schemas.openxmlformats.org/officeDocument/2006/relationships" xmlns:m="http://schemas.openxmlformats.org/officeDocument/2006/math" xmlns:v="urn:schemas-microsoft-com:vml" xmlns:wp14="http://schemas.microsoft.com/office/word/2010/wordprocessingDrawing" xmlns:wp="http://schemas.openxmlformats.org/drawingml/2006/wordprocessingDrawing" xmlns:w10="urn:schemas-microsoft-com:office:word" xmlns:w="http://schemas.openxmlformats.org/wordprocessingml/2006/main" xmlns:w14="http://schemas.microsoft.com/office/word/2010/wordml" xmlns:w15="http://schemas.microsoft.com/office/word/2012/wordml" xmlns:w16cex="http://schemas.microsoft.com/office/word/2018/wordml/cex" xmlns:w16cid="http://schemas.microsoft.com/office/word/2016/wordml/cid" xmlns:w16="http://schemas.microsoft.com/office/word/2018/wordml" xmlns:w16sdtdh="http://schemas.microsoft.com/office/word/2020/wordml/sdtdatahash" xmlns:w16se="http://schemas.microsoft.com/office/word/2015/wordml/symex" xmlns:wpg="http://schemas.microsoft.com/office/word/2010/wordprocessingGroup" xmlns:wpi="http://schemas.microsoft.com/office/word/2010/wordprocessingInk" xmlns:wne="http://schemas.microsoft.com/office/word/2006/wordml" xmlns:wps="http://schemas.microsoft.com/office/word/2010/wordprocessingShape" mc:Ignorable="w14 w15 w16se w16cid w16 w16cex w16sdtdh wp14">
   <w:body>
     <w:p>
-      <w:r>
+      <w:pPr>
+        <w:rPr>
+          <w:rFonts w:ascii="Times New Roman" w:hAnsi="Times New Roman" w:cs="Times New Roman"/>
+          <w:sz w:val="24"/>
+          <w:szCs w:val="24"/>
+          <w:u w:val="single"/>
+        </w:rPr>
+      </w:pPr>
+      <w:r>
+        <w:rPr>
+          <w:rFonts w:ascii="Times New Roman" w:hAnsi="Times New Roman" w:cs="Times New Roman"/>
+          <w:sz w:val="24"/>
+          <w:szCs w:val="24"/>
+          <w:u w:val="single"/>
+        </w:rPr>
         <w:t>Rules Document for the Ashok Leyland Hackathon</w:t>
       </w:r>
     </w:p>
-    <w:p/>
-    <w:p>
-      <w:r>
+    <w:p>
+      <w:pPr>
+        <w:rPr>
+          <w:rFonts w:ascii="Times New Roman" w:hAnsi="Times New Roman" w:cs="Times New Roman"/>
+          <w:sz w:val="24"/>
+          <w:szCs w:val="24"/>
+        </w:rPr>
+      </w:pPr>
+    </w:p>
+    <w:p>
+      <w:pPr>
+        <w:rPr>
+          <w:rFonts w:ascii="Times New Roman" w:hAnsi="Times New Roman" w:cs="Times New Roman"/>
+          <w:sz w:val="24"/>
+          <w:szCs w:val="24"/>
+        </w:rPr>
+      </w:pPr>
+      <w:r>
+        <w:rPr>
+          <w:rFonts w:ascii="Times New Roman" w:hAnsi="Times New Roman" w:cs="Times New Roman"/>
+          <w:sz w:val="24"/>
+          <w:szCs w:val="24"/>
+        </w:rPr>
         <w:t>1. Event Overview:</w:t>
       </w:r>
     </w:p>
     <w:p>
-      <w:r>
+      <w:pPr>
+        <w:rPr>
+          <w:rFonts w:ascii="Times New Roman" w:hAnsi="Times New Roman" w:cs="Times New Roman"/>
+          <w:sz w:val="24"/>
+          <w:szCs w:val="24"/>
+        </w:rPr>
+      </w:pPr>
+      <w:r>
+        <w:rPr>
+          <w:rFonts w:ascii="Times New Roman" w:hAnsi="Times New Roman" w:cs="Times New Roman"/>
+          <w:sz w:val="24"/>
+          <w:szCs w:val="24"/>
+        </w:rPr>
         <w:t xml:space="preserve">   - The Ashok Leyland Hackathon is a unique competition focused on innovation in the automotive industry.</w:t>
       </w:r>
     </w:p>
     <w:p>
-      <w:r>
-        <w:t xml:space="preserve">   - This is a single-stage online event.</w:t>
-      </w:r>
-    </w:p>
-    <w:p>
-      <w:r>
+      <w:pPr>
+        <w:rPr>
+          <w:rFonts w:ascii="Times New Roman" w:hAnsi="Times New Roman" w:cs="Times New Roman"/>
+          <w:sz w:val="24"/>
+          <w:szCs w:val="24"/>
+        </w:rPr>
+      </w:pPr>
+      <w:r>
+        <w:rPr>
+          <w:rFonts w:ascii="Times New Roman" w:hAnsi="Times New Roman" w:cs="Times New Roman"/>
+          <w:sz w:val="24"/>
+          <w:szCs w:val="24"/>
+        </w:rPr>
+        <w:t xml:space="preserve">   - This is a </w:t>
+      </w:r>
+      <w:r>
+        <w:rPr>
+          <w:rFonts w:ascii="Times New Roman" w:hAnsi="Times New Roman" w:cs="Times New Roman"/>
+          <w:sz w:val="24"/>
+          <w:szCs w:val="24"/>
+        </w:rPr>
+        <w:t>two</w:t>
+      </w:r>
+      <w:r>
+        <w:rPr>
+          <w:rFonts w:ascii="Times New Roman" w:hAnsi="Times New Roman" w:cs="Times New Roman"/>
+          <w:sz w:val="24"/>
+          <w:szCs w:val="24"/>
+        </w:rPr>
+        <w:t>-stage online event.</w:t>
+      </w:r>
+    </w:p>
+    <w:p>
+      <w:pPr>
+        <w:rPr>
+          <w:rFonts w:ascii="Times New Roman" w:hAnsi="Times New Roman" w:cs="Times New Roman"/>
+          <w:sz w:val="24"/>
+          <w:szCs w:val="24"/>
+        </w:rPr>
+      </w:pPr>
+      <w:r>
+        <w:rPr>
+          <w:rFonts w:ascii="Times New Roman" w:hAnsi="Times New Roman" w:cs="Times New Roman"/>
+          <w:sz w:val="24"/>
+          <w:szCs w:val="24"/>
+        </w:rPr>
         <w:t xml:space="preserve">   - Teams are limited to 1-2 participants per team.</w:t>
       </w:r>
     </w:p>
     <w:p>
-      <w:r>
+      <w:pPr>
+        <w:rPr>
+          <w:rFonts w:ascii="Times New Roman" w:hAnsi="Times New Roman" w:cs="Times New Roman"/>
+          <w:sz w:val="24"/>
+          <w:szCs w:val="24"/>
+        </w:rPr>
+      </w:pPr>
+      <w:r>
+        <w:rPr>
+          <w:rFonts w:ascii="Times New Roman" w:hAnsi="Times New Roman" w:cs="Times New Roman"/>
+          <w:sz w:val="24"/>
+          <w:szCs w:val="24"/>
+        </w:rPr>
         <w:t xml:space="preserve">   - The event is open to participants of all ages and backgrounds.</w:t>
       </w:r>
     </w:p>
-    <w:p/>
-    <w:p>
-      <w:r>
+    <w:p>
+      <w:pPr>
+        <w:rPr>
+          <w:rFonts w:ascii="Times New Roman" w:hAnsi="Times New Roman" w:cs="Times New Roman"/>
+          <w:sz w:val="24"/>
+          <w:szCs w:val="24"/>
+        </w:rPr>
+      </w:pPr>
+    </w:p>
+    <w:p>
+      <w:pPr>
+        <w:rPr>
+          <w:rFonts w:ascii="Times New Roman" w:hAnsi="Times New Roman" w:cs="Times New Roman"/>
+          <w:sz w:val="24"/>
+          <w:szCs w:val="24"/>
+        </w:rPr>
+      </w:pPr>
+      <w:r>
+        <w:rPr>
+          <w:rFonts w:ascii="Times New Roman" w:hAnsi="Times New Roman" w:cs="Times New Roman"/>
+          <w:sz w:val="24"/>
+          <w:szCs w:val="24"/>
+        </w:rPr>
         <w:t>2. Timeline:</w:t>
       </w:r>
     </w:p>
     <w:p>
-      <w:r>
-        <w:t xml:space="preserve">   - Event registration opens on October 25, 2023.</w:t>
-      </w:r>
-    </w:p>
-    <w:p>
-      <w:r>
-        <w:t xml:space="preserve">   - The registration period closes on November 25, 2023.</w:t>
-      </w:r>
-    </w:p>
-    <w:p>
-      <w:r>
+      <w:pPr>
+        <w:rPr>
+          <w:rFonts w:ascii="Times New Roman" w:hAnsi="Times New Roman" w:cs="Times New Roman"/>
+          <w:sz w:val="24"/>
+          <w:szCs w:val="24"/>
+        </w:rPr>
+      </w:pPr>
+      <w:r>
+        <w:rPr>
+          <w:rFonts w:ascii="Times New Roman" w:hAnsi="Times New Roman" w:cs="Times New Roman"/>
+          <w:sz w:val="24"/>
+          <w:szCs w:val="24"/>
+        </w:rPr>
+        <w:t xml:space="preserve">   - Event registration opens on </w:t>
+      </w:r>
+      <w:r>
+        <w:rPr>
+          <w:rFonts w:ascii="Times New Roman" w:hAnsi="Times New Roman" w:cs="Times New Roman"/>
+          <w:sz w:val="24"/>
+          <w:szCs w:val="24"/>
+        </w:rPr>
+        <w:t>November 06</w:t>
+      </w:r>
+      <w:r>
+        <w:rPr>
+          <w:rFonts w:ascii="Times New Roman" w:hAnsi="Times New Roman" w:cs="Times New Roman"/>
+          <w:sz w:val="24"/>
+          <w:szCs w:val="24"/>
+        </w:rPr>
+        <w:t>, 2023.</w:t>
+      </w:r>
+    </w:p>
+    <w:p>
+      <w:pPr>
+        <w:rPr>
+          <w:rFonts w:ascii="Times New Roman" w:hAnsi="Times New Roman" w:cs="Times New Roman"/>
+          <w:sz w:val="24"/>
+          <w:szCs w:val="24"/>
+        </w:rPr>
+      </w:pPr>
+      <w:r>
+        <w:rPr>
+          <w:rFonts w:ascii="Times New Roman" w:hAnsi="Times New Roman" w:cs="Times New Roman"/>
+          <w:sz w:val="24"/>
+          <w:szCs w:val="24"/>
+        </w:rPr>
+        <w:t xml:space="preserve">   - The registration period closes on November 2</w:t>
+      </w:r>
+      <w:r>
+        <w:rPr>
+          <w:rFonts w:ascii="Times New Roman" w:hAnsi="Times New Roman" w:cs="Times New Roman"/>
+          <w:sz w:val="24"/>
+          <w:szCs w:val="24"/>
+        </w:rPr>
+        <w:t>0</w:t>
+      </w:r>
+      <w:r>
+        <w:rPr>
+          <w:rFonts w:ascii="Times New Roman" w:hAnsi="Times New Roman" w:cs="Times New Roman"/>
+          <w:sz w:val="24"/>
+          <w:szCs w:val="24"/>
+        </w:rPr>
+        <w:t>, 2023.</w:t>
+      </w:r>
+    </w:p>
+    <w:p>
+      <w:pPr>
+        <w:rPr>
+          <w:rFonts w:ascii="Times New Roman" w:hAnsi="Times New Roman" w:cs="Times New Roman"/>
+          <w:sz w:val="24"/>
+          <w:szCs w:val="24"/>
+        </w:rPr>
+      </w:pPr>
+      <w:r>
+        <w:rPr>
+          <w:rFonts w:ascii="Times New Roman" w:hAnsi="Times New Roman" w:cs="Times New Roman"/>
+          <w:sz w:val="24"/>
+          <w:szCs w:val="24"/>
+        </w:rPr>
+        <w:t xml:space="preserve">   - Extension time closes: November 27, 2023.</w:t>
+      </w:r>
+    </w:p>
+    <w:p>
+      <w:pPr>
+        <w:rPr>
+          <w:rFonts w:ascii="Times New Roman" w:hAnsi="Times New Roman" w:cs="Times New Roman"/>
+          <w:sz w:val="24"/>
+          <w:szCs w:val="24"/>
+        </w:rPr>
+      </w:pPr>
+      <w:r>
+        <w:rPr>
+          <w:rFonts w:ascii="Times New Roman" w:hAnsi="Times New Roman" w:cs="Times New Roman"/>
+          <w:sz w:val="24"/>
+          <w:szCs w:val="24"/>
+        </w:rPr>
+        <w:t xml:space="preserve">   - Prelims result announcement: Will be intimated later.</w:t>
+      </w:r>
+    </w:p>
+    <w:p>
+      <w:pPr>
+        <w:rPr>
+          <w:rFonts w:ascii="Times New Roman" w:hAnsi="Times New Roman" w:cs="Times New Roman"/>
+          <w:sz w:val="24"/>
+          <w:szCs w:val="24"/>
+        </w:rPr>
+      </w:pPr>
+      <w:r>
+        <w:rPr>
+          <w:rFonts w:ascii="Times New Roman" w:hAnsi="Times New Roman" w:cs="Times New Roman"/>
+          <w:sz w:val="24"/>
+          <w:szCs w:val="24"/>
+        </w:rPr>
         <w:t xml:space="preserve">   - Results will be announced on December 20, 2023.</w:t>
       </w:r>
     </w:p>
-    <w:p/>
-    <w:p>
-      <w:r>
+    <w:p>
+      <w:pPr>
+        <w:rPr>
+          <w:rFonts w:ascii="Times New Roman" w:hAnsi="Times New Roman" w:cs="Times New Roman"/>
+          <w:sz w:val="24"/>
+          <w:szCs w:val="24"/>
+        </w:rPr>
+      </w:pPr>
+    </w:p>
+    <w:p>
+      <w:pPr>
+        <w:rPr>
+          <w:rFonts w:ascii="Times New Roman" w:hAnsi="Times New Roman" w:cs="Times New Roman"/>
+          <w:sz w:val="24"/>
+          <w:szCs w:val="24"/>
+        </w:rPr>
+      </w:pPr>
+      <w:r>
+        <w:rPr>
+          <w:rFonts w:ascii="Times New Roman" w:hAnsi="Times New Roman" w:cs="Times New Roman"/>
+          <w:sz w:val="24"/>
+          <w:szCs w:val="24"/>
+        </w:rPr>
         <w:t>3. Eligibility:</w:t>
       </w:r>
     </w:p>
     <w:p>
-      <w:r>
+      <w:pPr>
+        <w:rPr>
+          <w:rFonts w:ascii="Times New Roman" w:hAnsi="Times New Roman" w:cs="Times New Roman"/>
+          <w:sz w:val="24"/>
+          <w:szCs w:val="24"/>
+        </w:rPr>
+      </w:pPr>
+      <w:r>
+        <w:rPr>
+          <w:rFonts w:ascii="Times New Roman" w:hAnsi="Times New Roman" w:cs="Times New Roman"/>
+          <w:sz w:val="24"/>
+          <w:szCs w:val="24"/>
+        </w:rPr>
         <w:t xml:space="preserve">   - The Ashok Leyland Hackathon is open to individuals and teams of up to 2 members.</w:t>
       </w:r>
     </w:p>
     <w:p>
-      <w:r>
+      <w:pPr>
+        <w:rPr>
+          <w:rFonts w:ascii="Times New Roman" w:hAnsi="Times New Roman" w:cs="Times New Roman"/>
+          <w:sz w:val="24"/>
+          <w:szCs w:val="24"/>
+        </w:rPr>
+      </w:pPr>
+      <w:r>
+        <w:rPr>
+          <w:rFonts w:ascii="Times New Roman" w:hAnsi="Times New Roman" w:cs="Times New Roman"/>
+          <w:sz w:val="24"/>
+          <w:szCs w:val="24"/>
+        </w:rPr>
         <w:t xml:space="preserve">   - Each team must appoint a Team Leader to serve as the main point of contact for the event.</w:t>
       </w:r>
     </w:p>
-    <w:p/>
-    <w:p>
-      <w:r>
+    <w:p>
+      <w:pPr>
+        <w:rPr>
+          <w:rFonts w:ascii="Times New Roman" w:hAnsi="Times New Roman" w:cs="Times New Roman"/>
+          <w:sz w:val="24"/>
+          <w:szCs w:val="24"/>
+        </w:rPr>
+      </w:pPr>
+    </w:p>
+    <w:p>
+      <w:pPr>
+        <w:rPr>
+          <w:rFonts w:ascii="Times New Roman" w:hAnsi="Times New Roman" w:cs="Times New Roman"/>
+          <w:sz w:val="24"/>
+          <w:szCs w:val="24"/>
+        </w:rPr>
+      </w:pPr>
+      <w:r>
+        <w:rPr>
+          <w:rFonts w:ascii="Times New Roman" w:hAnsi="Times New Roman" w:cs="Times New Roman"/>
+          <w:sz w:val="24"/>
+          <w:szCs w:val="24"/>
+        </w:rPr>
         <w:t>4. Prizes:</w:t>
       </w:r>
     </w:p>
     <w:p>
-      <w:r>
+      <w:pPr>
+        <w:rPr>
+          <w:rFonts w:ascii="Times New Roman" w:hAnsi="Times New Roman" w:cs="Times New Roman"/>
+          <w:sz w:val="24"/>
+          <w:szCs w:val="24"/>
+        </w:rPr>
+      </w:pPr>
+      <w:r>
+        <w:rPr>
+          <w:rFonts w:ascii="Times New Roman" w:hAnsi="Times New Roman" w:cs="Times New Roman"/>
+          <w:sz w:val="24"/>
+          <w:szCs w:val="24"/>
+        </w:rPr>
         <w:t xml:space="preserve">   - The total prize pool for the event is 50,000 INR.</w:t>
       </w:r>
     </w:p>
     <w:p>
-      <w:r>
+      <w:pPr>
+        <w:rPr>
+          <w:rFonts w:ascii="Times New Roman" w:hAnsi="Times New Roman" w:cs="Times New Roman"/>
+          <w:sz w:val="24"/>
+          <w:szCs w:val="24"/>
+        </w:rPr>
+      </w:pPr>
+      <w:r>
+        <w:rPr>
+          <w:rFonts w:ascii="Times New Roman" w:hAnsi="Times New Roman" w:cs="Times New Roman"/>
+          <w:sz w:val="24"/>
+          <w:szCs w:val="24"/>
+        </w:rPr>
         <w:t xml:space="preserve">   - Prizes will be awarded to the top three winning teams.</w:t>
       </w:r>
     </w:p>
-    <w:p/>
-    <w:p>
-      <w:r>
+    <w:p>
+      <w:pPr>
+        <w:rPr>
+          <w:rFonts w:ascii="Times New Roman" w:hAnsi="Times New Roman" w:cs="Times New Roman"/>
+          <w:sz w:val="24"/>
+          <w:szCs w:val="24"/>
+        </w:rPr>
+      </w:pPr>
+    </w:p>
+    <w:p>
+      <w:pPr>
+        <w:rPr>
+          <w:rFonts w:ascii="Times New Roman" w:hAnsi="Times New Roman" w:cs="Times New Roman"/>
+          <w:sz w:val="24"/>
+          <w:szCs w:val="24"/>
+        </w:rPr>
+      </w:pPr>
+      <w:r>
+        <w:rPr>
+          <w:rFonts w:ascii="Times New Roman" w:hAnsi="Times New Roman" w:cs="Times New Roman"/>
+          <w:sz w:val="24"/>
+          <w:szCs w:val="24"/>
+        </w:rPr>
         <w:t>5. Registration Process:</w:t>
       </w:r>
     </w:p>
     <w:p>
-      <w:r>
+      <w:pPr>
+        <w:rPr>
+          <w:rFonts w:ascii="Times New Roman" w:hAnsi="Times New Roman" w:cs="Times New Roman"/>
+          <w:sz w:val="24"/>
+          <w:szCs w:val="24"/>
+        </w:rPr>
+      </w:pPr>
+      <w:r>
+        <w:rPr>
+          <w:rFonts w:ascii="Times New Roman" w:hAnsi="Times New Roman" w:cs="Times New Roman"/>
+          <w:sz w:val="24"/>
+          <w:szCs w:val="24"/>
+        </w:rPr>
         <w:t xml:space="preserve">   - Teams must complete the registration process through the official event website.</w:t>
       </w:r>
     </w:p>
     <w:p>
-      <w:r>
+      <w:pPr>
+        <w:rPr>
+          <w:rFonts w:ascii="Times New Roman" w:hAnsi="Times New Roman" w:cs="Times New Roman"/>
+          <w:sz w:val="24"/>
+          <w:szCs w:val="24"/>
+        </w:rPr>
+      </w:pPr>
+      <w:r>
+        <w:rPr>
+          <w:rFonts w:ascii="Times New Roman" w:hAnsi="Times New Roman" w:cs="Times New Roman"/>
+          <w:sz w:val="24"/>
+          <w:szCs w:val="24"/>
+        </w:rPr>
         <w:t xml:space="preserve">   - Registered teams will receive an email invitation to join an online webinar with Team Ashok Leyland to discuss the concept further.</w:t>
       </w:r>
     </w:p>
-    <w:p/>
-    <w:p>
-      <w:r>
+    <w:p>
+      <w:pPr>
+        <w:rPr>
+          <w:rFonts w:ascii="Times New Roman" w:hAnsi="Times New Roman" w:cs="Times New Roman"/>
+          <w:sz w:val="24"/>
+          <w:szCs w:val="24"/>
+        </w:rPr>
+      </w:pPr>
+    </w:p>
+    <w:p>
+      <w:pPr>
+        <w:rPr>
+          <w:rFonts w:ascii="Times New Roman" w:hAnsi="Times New Roman" w:cs="Times New Roman"/>
+          <w:sz w:val="24"/>
+          <w:szCs w:val="24"/>
+        </w:rPr>
+      </w:pPr>
+      <w:r>
+        <w:rPr>
+          <w:rFonts w:ascii="Times New Roman" w:hAnsi="Times New Roman" w:cs="Times New Roman"/>
+          <w:sz w:val="24"/>
+          <w:szCs w:val="24"/>
+        </w:rPr>
         <w:t>6. Problem Statement:</w:t>
       </w:r>
     </w:p>
     <w:p>
-      <w:r>
+      <w:pPr>
+        <w:rPr>
+          <w:rFonts w:ascii="Times New Roman" w:hAnsi="Times New Roman" w:cs="Times New Roman"/>
+          <w:sz w:val="24"/>
+          <w:szCs w:val="24"/>
+        </w:rPr>
+      </w:pPr>
+      <w:r>
+        <w:rPr>
+          <w:rFonts w:ascii="Times New Roman" w:hAnsi="Times New Roman" w:cs="Times New Roman"/>
+          <w:sz w:val="24"/>
+          <w:szCs w:val="24"/>
+        </w:rPr>
+        <w:lastRenderedPageBreak/>
         <w:t xml:space="preserve">   - The hackathon </w:t>
       </w:r>
       <w:r>
+        <w:rPr>
+          <w:rFonts w:ascii="Times New Roman" w:hAnsi="Times New Roman" w:cs="Times New Roman"/>
+          <w:sz w:val="24"/>
+          <w:szCs w:val="24"/>
+        </w:rPr>
         <w:t>centres</w:t>
       </w:r>
       <w:r>
+        <w:rPr>
+          <w:rFonts w:ascii="Times New Roman" w:hAnsi="Times New Roman" w:cs="Times New Roman"/>
+          <w:sz w:val="24"/>
+          <w:szCs w:val="24"/>
+        </w:rPr>
         <w:t xml:space="preserve"> around the "Newton Truck Concept," focusing on fundamental changes in energy consumption for commercial vehicles.</w:t>
       </w:r>
     </w:p>
     <w:p>
-      <w:r>
+      <w:pPr>
+        <w:rPr>
+          <w:rFonts w:ascii="Times New Roman" w:hAnsi="Times New Roman" w:cs="Times New Roman"/>
+          <w:sz w:val="24"/>
+          <w:szCs w:val="24"/>
+        </w:rPr>
+      </w:pPr>
+      <w:r>
+        <w:rPr>
+          <w:rFonts w:ascii="Times New Roman" w:hAnsi="Times New Roman" w:cs="Times New Roman"/>
+          <w:sz w:val="24"/>
+          <w:szCs w:val="24"/>
+        </w:rPr>
         <w:t xml:space="preserve">   - Participants are encouraged to provide innovative solutions to address the challenge.</w:t>
       </w:r>
     </w:p>
     <w:p>
-      <w:r>
+      <w:pPr>
+        <w:rPr>
+          <w:rFonts w:ascii="Times New Roman" w:hAnsi="Times New Roman" w:cs="Times New Roman"/>
+          <w:sz w:val="24"/>
+          <w:szCs w:val="24"/>
+        </w:rPr>
+      </w:pPr>
+      <w:r>
+        <w:rPr>
+          <w:rFonts w:ascii="Times New Roman" w:hAnsi="Times New Roman" w:cs="Times New Roman"/>
+          <w:sz w:val="24"/>
+          <w:szCs w:val="24"/>
+        </w:rPr>
         <w:t xml:space="preserve">   - No specific algorithms are required for this event.</w:t>
       </w:r>
     </w:p>
-    <w:p/>
-    <w:p>
-      <w:r>
+    <w:p>
+      <w:pPr>
+        <w:rPr>
+          <w:rFonts w:ascii="Times New Roman" w:hAnsi="Times New Roman" w:cs="Times New Roman"/>
+          <w:sz w:val="24"/>
+          <w:szCs w:val="24"/>
+        </w:rPr>
+      </w:pPr>
+    </w:p>
+    <w:p>
+      <w:pPr>
+        <w:rPr>
+          <w:rFonts w:ascii="Times New Roman" w:hAnsi="Times New Roman" w:cs="Times New Roman"/>
+          <w:sz w:val="24"/>
+          <w:szCs w:val="24"/>
+        </w:rPr>
+      </w:pPr>
+      <w:r>
+        <w:rPr>
+          <w:rFonts w:ascii="Times New Roman" w:hAnsi="Times New Roman" w:cs="Times New Roman"/>
+          <w:sz w:val="24"/>
+          <w:szCs w:val="24"/>
+        </w:rPr>
         <w:t>7. Submission of Ideas:</w:t>
       </w:r>
     </w:p>
     <w:p>
-      <w:r>
+      <w:pPr>
+        <w:rPr>
+          <w:rFonts w:ascii="Times New Roman" w:hAnsi="Times New Roman" w:cs="Times New Roman"/>
+          <w:sz w:val="24"/>
+          <w:szCs w:val="24"/>
+        </w:rPr>
+      </w:pPr>
+      <w:r>
+        <w:rPr>
+          <w:rFonts w:ascii="Times New Roman" w:hAnsi="Times New Roman" w:cs="Times New Roman"/>
+          <w:sz w:val="24"/>
+          <w:szCs w:val="24"/>
+        </w:rPr>
         <w:t xml:space="preserve">   - By participating in this hackathon, participants grant Ashok Leyland full authority to use the ideas presented for their own use.</w:t>
       </w:r>
     </w:p>
     <w:p>
-      <w:r>
+      <w:pPr>
+        <w:rPr>
+          <w:rFonts w:ascii="Times New Roman" w:hAnsi="Times New Roman" w:cs="Times New Roman"/>
+          <w:sz w:val="24"/>
+          <w:szCs w:val="24"/>
+        </w:rPr>
+      </w:pPr>
+      <w:r>
+        <w:rPr>
+          <w:rFonts w:ascii="Times New Roman" w:hAnsi="Times New Roman" w:cs="Times New Roman"/>
+          <w:sz w:val="24"/>
+          <w:szCs w:val="24"/>
+        </w:rPr>
         <w:t xml:space="preserve">   - Ideas selected in the contest may become the intellectual property of Team Ashok Leyland, with the participant's permission.</w:t>
       </w:r>
     </w:p>
-    <w:p/>
-    <w:p>
-      <w:r>
+    <w:p>
+      <w:pPr>
+        <w:rPr>
+          <w:rFonts w:ascii="Times New Roman" w:hAnsi="Times New Roman" w:cs="Times New Roman"/>
+          <w:sz w:val="24"/>
+          <w:szCs w:val="24"/>
+        </w:rPr>
+      </w:pPr>
+    </w:p>
+    <w:p>
+      <w:pPr>
+        <w:rPr>
+          <w:rFonts w:ascii="Times New Roman" w:hAnsi="Times New Roman" w:cs="Times New Roman"/>
+          <w:sz w:val="24"/>
+          <w:szCs w:val="24"/>
+        </w:rPr>
+      </w:pPr>
+      <w:r>
+        <w:rPr>
+          <w:rFonts w:ascii="Times New Roman" w:hAnsi="Times New Roman" w:cs="Times New Roman"/>
+          <w:sz w:val="24"/>
+          <w:szCs w:val="24"/>
+        </w:rPr>
         <w:t>8. Stay Informed:</w:t>
       </w:r>
     </w:p>
     <w:p>
-      <w:r>
+      <w:pPr>
+        <w:rPr>
+          <w:rFonts w:ascii="Times New Roman" w:hAnsi="Times New Roman" w:cs="Times New Roman"/>
+          <w:sz w:val="24"/>
+          <w:szCs w:val="24"/>
+        </w:rPr>
+      </w:pPr>
+      <w:r>
+        <w:rPr>
+          <w:rFonts w:ascii="Times New Roman" w:hAnsi="Times New Roman" w:cs="Times New Roman"/>
+          <w:sz w:val="24"/>
+          <w:szCs w:val="24"/>
+        </w:rPr>
         <w:t xml:space="preserve">   - Participants should stay tuned for updates, event details, and announcements on the Ashok Leyland Hackathon website.</w:t>
       </w:r>
     </w:p>
     <w:p>
-      <w:r>
+      <w:pPr>
+        <w:rPr>
+          <w:rFonts w:ascii="Times New Roman" w:hAnsi="Times New Roman" w:cs="Times New Roman"/>
+          <w:sz w:val="24"/>
+          <w:szCs w:val="24"/>
+        </w:rPr>
+      </w:pPr>
+      <w:r>
+        <w:rPr>
+          <w:rFonts w:ascii="Times New Roman" w:hAnsi="Times New Roman" w:cs="Times New Roman"/>
+          <w:sz w:val="24"/>
+          <w:szCs w:val="24"/>
+        </w:rPr>
         <w:t xml:space="preserve">   - For any questions or clarifications, please contac</w:t>
       </w:r>
       <w:r>
+        <w:rPr>
+          <w:rFonts w:ascii="Times New Roman" w:hAnsi="Times New Roman" w:cs="Times New Roman"/>
+          <w:sz w:val="24"/>
+          <w:szCs w:val="24"/>
+        </w:rPr>
         <w:t>t scitech.pravega@iisc.ac.in</w:t>
       </w:r>
     </w:p>
     <w:p>
-      <w:r>
+      <w:pPr>
+        <w:rPr>
+          <w:rFonts w:ascii="Times New Roman" w:hAnsi="Times New Roman" w:cs="Times New Roman"/>
+          <w:sz w:val="24"/>
+          <w:szCs w:val="24"/>
+        </w:rPr>
+      </w:pPr>
+      <w:r>
+        <w:rPr>
+          <w:rFonts w:ascii="Times New Roman" w:hAnsi="Times New Roman" w:cs="Times New Roman"/>
+          <w:sz w:val="24"/>
+          <w:szCs w:val="24"/>
+        </w:rPr>
         <w:t>We look forward to your active participation in the Ashok Leyland Hackathon and anticipate the innovative ideas you will bring to this unique automotive challenge!</w:t>
+      </w:r>
+    </w:p>
+    <w:p>
+      <w:pPr>
+        <w:rPr>
+          <w:rFonts w:ascii="Times New Roman" w:hAnsi="Times New Roman" w:cs="Times New Roman"/>
+          <w:sz w:val="24"/>
+          <w:szCs w:val="24"/>
+        </w:rPr>
+      </w:pPr>
+    </w:p>
+    <w:p>
+      <w:pPr>
+        <w:rPr>
+          <w:rFonts w:ascii="Times New Roman" w:hAnsi="Times New Roman" w:cs="Times New Roman"/>
+          <w:sz w:val="24"/>
+          <w:szCs w:val="24"/>
+        </w:rPr>
+      </w:pPr>
+      <w:r>
+        <w:rPr>
+          <w:rFonts w:ascii="Times New Roman" w:hAnsi="Times New Roman" w:cs="Times New Roman"/>
+          <w:sz w:val="24"/>
+          <w:szCs w:val="24"/>
+        </w:rPr>
+        <w:t xml:space="preserve">9. Terms and Conditions: </w:t>
+      </w:r>
+    </w:p>
+    <w:p>
+      <w:pPr>
+        <w:rPr>
+          <w:rFonts w:ascii="Times New Roman" w:hAnsi="Times New Roman" w:cs="Times New Roman"/>
+          <w:b/>
+          <w:bCs/>
+          <w:sz w:val="24"/>
+          <w:szCs w:val="24"/>
+        </w:rPr>
+      </w:pPr>
+      <w:r>
+        <w:rPr>
+          <w:rFonts w:ascii="Times New Roman" w:hAnsi="Times New Roman" w:cs="Times New Roman"/>
+          <w:b/>
+          <w:bCs/>
+          <w:sz w:val="24"/>
+          <w:szCs w:val="24"/>
+        </w:rPr>
+        <w:t>All ideas submitted under this scheme will automatically vest in Ashok Leyland with no further consideration provided to the participants. Ashok Leyland shall have the right to use the same without any restrictions</w:t>
       </w:r>
     </w:p>
     <w:sectPr>

</xml_diff>